<commit_message>
feat: backend finish add pdf api
</commit_message>
<xml_diff>
--- a/Backend/template.docx
+++ b/Backend/template.docx
@@ -2,11 +2,6 @@
 <file path=word/document.xml><?xml version="1.0" encoding="utf-8"?>
 <w:document xmlns:wpc="http://schemas.microsoft.com/office/word/2010/wordprocessingCanvas" xmlns:cx="http://schemas.microsoft.com/office/drawing/2014/chartex" xmlns:cx1="http://schemas.microsoft.com/office/drawing/2015/9/8/chartex" xmlns:cx2="http://schemas.microsoft.com/office/drawing/2015/10/21/chartex" xmlns:cx3="http://schemas.microsoft.com/office/drawing/2016/5/9/chartex" xmlns:cx4="http://schemas.microsoft.com/office/drawing/2016/5/10/chartex" xmlns:cx5="http://schemas.microsoft.com/office/drawing/2016/5/11/chartex" xmlns:cx6="http://schemas.microsoft.com/office/drawing/2016/5/12/chartex" xmlns:cx7="http://schemas.microsoft.com/office/drawing/2016/5/13/chartex" xmlns:cx8="http://schemas.microsoft.com/office/drawing/2016/5/14/chartex" xmlns:mc="http://schemas.openxmlformats.org/markup-compatibility/2006" xmlns:aink="http://schemas.microsoft.com/office/drawing/2016/ink" xmlns:am3d="http://schemas.microsoft.com/office/drawing/2017/model3d" xmlns:o="urn:schemas-microsoft-com:office:office" xmlns:oel="http://schemas.microsoft.com/office/2019/extlst" xmlns:r="http://schemas.openxmlformats.org/officeDocument/2006/relationships" xmlns:m="http://schemas.openxmlformats.org/officeDocument/2006/math" xmlns:v="urn:schemas-microsoft-com:vml" xmlns:wp14="http://schemas.microsoft.com/office/word/2010/wordprocessingDrawing" xmlns:wp="http://schemas.openxmlformats.org/drawingml/2006/wordprocessingDrawing" xmlns:w10="urn:schemas-microsoft-com:office:word" xmlns:w="http://schemas.openxmlformats.org/wordprocessingml/2006/main" xmlns:w14="http://schemas.microsoft.com/office/word/2010/wordml" xmlns:w15="http://schemas.microsoft.com/office/word/2012/wordml" xmlns:w16cex="http://schemas.microsoft.com/office/word/2018/wordml/cex" xmlns:w16cid="http://schemas.microsoft.com/office/word/2016/wordml/cid" xmlns:w16="http://schemas.microsoft.com/office/word/2018/wordml" xmlns:w16sdtdh="http://schemas.microsoft.com/office/word/2020/wordml/sdtdatahash" xmlns:w16se="http://schemas.microsoft.com/office/word/2015/wordml/symex" xmlns:wpg="http://schemas.microsoft.com/office/word/2010/wordprocessingGroup" xmlns:wpi="http://schemas.microsoft.com/office/word/2010/wordprocessingInk" xmlns:wne="http://schemas.microsoft.com/office/word/2006/wordml" xmlns:wps="http://schemas.microsoft.com/office/word/2010/wordprocessingShape" mc:Ignorable="w14 w15 w16se w16cid w16 w16cex w16sdtdh wp14">
   <w:body>
-    <w:p>
-      <w:pPr>
-        <w:pStyle w:val="10"/>
-      </w:pPr>
-    </w:p>
     <w:p>
       <w:pPr>
         <w:pStyle w:val="10"/>
@@ -177,6 +172,7 @@
                 <w:szCs w:val="24"/>
               </w:rPr>
             </w:pPr>
+            <w:proofErr w:type="spellStart"/>
             <w:r>
               <w:rPr>
                 <w:rFonts w:cs="굴림" w:hint="eastAsia"/>
@@ -187,6 +183,7 @@
               </w:rPr>
               <w:t>원부대조필</w:t>
             </w:r>
+            <w:proofErr w:type="spellEnd"/>
             <w:r>
               <w:rPr>
                 <w:rFonts w:cs="굴림"/>
@@ -392,7 +389,7 @@
               <w:rPr>
                 <w:rFonts w:cs="굴림"/>
               </w:rPr>
-              <w:t xml:space="preserve">             </w:t>
+              <w:t xml:space="preserve">           </w:t>
             </w:r>
           </w:p>
         </w:tc>
@@ -734,7 +731,13 @@
               <w:framePr w:w="9596" w:h="11266" w:hRule="exact" w:wrap="notBeside" w:vAnchor="text" w:hAnchor="margin" w:x="1"/>
             </w:pPr>
             <w:r>
-              <w:t>{name}</w:t>
+              <w:t>{</w:t>
+            </w:r>
+            <w:r>
+              <w:t>0</w:t>
+            </w:r>
+            <w:r>
+              <w:t>}</w:t>
             </w:r>
           </w:p>
         </w:tc>
@@ -786,19 +789,19 @@
               <w:rPr>
                 <w:rFonts w:cs="굴림" w:hint="eastAsia"/>
               </w:rPr>
-              <w:t>남</w:t>
-            </w:r>
-            <w:r>
-              <w:rPr>
-                <w:rFonts w:cs="굴림"/>
-              </w:rPr>
-              <w:t>.</w:t>
-            </w:r>
-            <w:r>
-              <w:rPr>
-                <w:rFonts w:cs="굴림" w:hint="eastAsia"/>
-              </w:rPr>
-              <w:t>여</w:t>
+              <w:t>{</w:t>
+            </w:r>
+            <w:r>
+              <w:rPr>
+                <w:rFonts w:cs="굴림"/>
+              </w:rPr>
+              <w:t>1</w:t>
+            </w:r>
+            <w:r>
+              <w:rPr>
+                <w:rFonts w:cs="굴림"/>
+              </w:rPr>
+              <w:t>}</w:t>
             </w:r>
           </w:p>
         </w:tc>
@@ -867,37 +870,13 @@
               <w:rPr>
                 <w:rFonts w:cs="굴림"/>
               </w:rPr>
-              <w:t xml:space="preserve">   </w:t>
-            </w:r>
-            <w:r>
-              <w:rPr>
-                <w:rFonts w:cs="굴림" w:hint="eastAsia"/>
-              </w:rPr>
-              <w:t>년</w:t>
-            </w:r>
-            <w:r>
-              <w:rPr>
-                <w:rFonts w:cs="굴림"/>
-              </w:rPr>
-              <w:t xml:space="preserve">  </w:t>
-            </w:r>
-            <w:r>
-              <w:rPr>
-                <w:rFonts w:cs="굴림" w:hint="eastAsia"/>
-              </w:rPr>
-              <w:t>월</w:t>
-            </w:r>
-            <w:r>
-              <w:rPr>
-                <w:rFonts w:cs="굴림"/>
-              </w:rPr>
-              <w:t xml:space="preserve">  </w:t>
-            </w:r>
-            <w:r>
-              <w:rPr>
-                <w:rFonts w:cs="굴림" w:hint="eastAsia"/>
-              </w:rPr>
-              <w:t>일</w:t>
+              <w:t>{2</w:t>
+            </w:r>
+            <w:r>
+              <w:rPr>
+                <w:rFonts w:cs="굴림"/>
+              </w:rPr>
+              <w:t>}</w:t>
             </w:r>
           </w:p>
         </w:tc>
@@ -966,7 +945,13 @@
               <w:rPr>
                 <w:rFonts w:cs="굴림"/>
               </w:rPr>
-              <w:t xml:space="preserve">   </w:t>
+              <w:t xml:space="preserve">  </w:t>
+            </w:r>
+            <w:r>
+              <w:rPr>
+                <w:rFonts w:cs="굴림"/>
+              </w:rPr>
+              <w:t>23</w:t>
             </w:r>
             <w:r>
               <w:rPr>
@@ -1036,27 +1021,46 @@
             <w:pPr>
               <w:pStyle w:val="110"/>
               <w:framePr w:w="9596" w:h="11266" w:hRule="exact" w:wrap="notBeside" w:vAnchor="text" w:hAnchor="margin" w:x="1"/>
-              <w:rPr>
-                <w:rFonts w:cs="굴림"/>
-              </w:rPr>
-            </w:pPr>
-            <w:r>
-              <w:rPr>
-                <w:rFonts w:cs="굴림"/>
-              </w:rPr>
-              <w:t xml:space="preserve">                </w:t>
-            </w:r>
-            <w:r>
-              <w:rPr>
-                <w:rFonts w:cs="굴림"/>
-              </w:rPr>
-              <w:t>s</w:t>
-            </w:r>
-            <w:r>
-              <w:rPr>
-                <w:rFonts w:cs="굴림"/>
-              </w:rPr>
-              <w:t xml:space="preserve">                      </w:t>
+              <w:jc w:val="left"/>
+              <w:rPr>
+                <w:rFonts w:cs="굴림"/>
+              </w:rPr>
+            </w:pPr>
+            <w:r>
+              <w:rPr>
+                <w:rFonts w:cs="굴림"/>
+              </w:rPr>
+              <w:t xml:space="preserve">     </w:t>
+            </w:r>
+            <w:r>
+              <w:rPr>
+                <w:rFonts w:cs="굴림"/>
+              </w:rPr>
+              <w:t>{</w:t>
+            </w:r>
+            <w:r>
+              <w:rPr>
+                <w:rFonts w:cs="굴림"/>
+              </w:rPr>
+              <w:t>3</w:t>
+            </w:r>
+            <w:r>
+              <w:rPr>
+                <w:rFonts w:cs="굴림"/>
+              </w:rPr>
+              <w:t>}</w:t>
+            </w:r>
+            <w:r>
+              <w:rPr>
+                <w:rFonts w:cs="굴림"/>
+              </w:rPr>
+              <w:t xml:space="preserve">      </w:t>
+            </w:r>
+            <w:r>
+              <w:rPr>
+                <w:rFonts w:cs="굴림"/>
+              </w:rPr>
+              <w:t xml:space="preserve">       </w:t>
             </w:r>
             <w:r>
               <w:rPr>
@@ -1081,6 +1085,12 @@
                 <w:rFonts w:cs="굴림"/>
               </w:rPr>
               <w:t xml:space="preserve"> :</w:t>
+            </w:r>
+            <w:r>
+              <w:rPr>
+                <w:rFonts w:cs="굴림"/>
+              </w:rPr>
+              <w:t xml:space="preserve"> 010-3208-7343</w:t>
             </w:r>
           </w:p>
         </w:tc>
@@ -1248,6 +1258,12 @@
             <w:pPr>
               <w:pStyle w:val="110"/>
             </w:pPr>
+            <w:r>
+              <w:rPr>
+                <w:rFonts w:hint="eastAsia"/>
+              </w:rPr>
+              <w:t>감기</w:t>
+            </w:r>
           </w:p>
         </w:tc>
         <w:tc>
@@ -1359,6 +1375,40 @@
                 <w:rFonts w:cs="굴림" w:hint="eastAsia"/>
               </w:rPr>
               <w:t>호</w:t>
+            </w:r>
+          </w:p>
+          <w:p>
+            <w:pPr>
+              <w:pStyle w:val="110"/>
+              <w:rPr>
+                <w:rFonts w:cs="굴림"/>
+              </w:rPr>
+            </w:pPr>
+          </w:p>
+          <w:p>
+            <w:pPr>
+              <w:pStyle w:val="110"/>
+              <w:rPr>
+                <w:rFonts w:cs="굴림" w:hint="eastAsia"/>
+              </w:rPr>
+            </w:pPr>
+            <w:r>
+              <w:rPr>
+                <w:rFonts w:cs="굴림" w:hint="eastAsia"/>
+              </w:rPr>
+              <w:t>{</w:t>
+            </w:r>
+            <w:r>
+              <w:rPr>
+                <w:rFonts w:cs="굴림"/>
+              </w:rPr>
+              <w:t>4</w:t>
+            </w:r>
+            <w:r>
+              <w:rPr>
+                <w:rFonts w:cs="굴림"/>
+              </w:rPr>
+              <w:t>}</w:t>
             </w:r>
           </w:p>
         </w:tc>
@@ -1440,39 +1490,21 @@
             </w:pPr>
             <w:r>
               <w:rPr>
-                <w:rFonts w:cs="굴림"/>
-              </w:rPr>
-              <w:t xml:space="preserve">        </w:t>
-            </w:r>
-            <w:r>
-              <w:rPr>
-                <w:rFonts w:cs="굴림" w:hint="eastAsia"/>
-              </w:rPr>
-              <w:t>년</w:t>
-            </w:r>
-            <w:r>
-              <w:rPr>
-                <w:rFonts w:cs="굴림"/>
-              </w:rPr>
-              <w:t xml:space="preserve">    </w:t>
-            </w:r>
-            <w:r>
-              <w:rPr>
-                <w:rFonts w:cs="굴림" w:hint="eastAsia"/>
-              </w:rPr>
-              <w:t>월</w:t>
-            </w:r>
-            <w:r>
-              <w:rPr>
-                <w:rFonts w:cs="굴림"/>
-              </w:rPr>
-              <w:t xml:space="preserve">    </w:t>
-            </w:r>
-            <w:r>
-              <w:rPr>
-                <w:rFonts w:cs="굴림" w:hint="eastAsia"/>
-              </w:rPr>
-              <w:t>일</w:t>
+                <w:rFonts w:cs="굴림" w:hint="eastAsia"/>
+              </w:rPr>
+              <w:t>{</w:t>
+            </w:r>
+            <w:r>
+              <w:rPr>
+                <w:rFonts w:cs="굴림"/>
+              </w:rPr>
+              <w:t>5</w:t>
+            </w:r>
+            <w:r>
+              <w:rPr>
+                <w:rFonts w:cs="굴림"/>
+              </w:rPr>
+              <w:t>}</w:t>
             </w:r>
           </w:p>
         </w:tc>
@@ -1558,31 +1590,19 @@
               <w:rPr>
                 <w:rFonts w:cs="굴림" w:hint="eastAsia"/>
               </w:rPr>
-              <w:t>년</w:t>
-            </w:r>
-            <w:r>
-              <w:rPr>
-                <w:rFonts w:cs="굴림"/>
-              </w:rPr>
-              <w:t xml:space="preserve">    </w:t>
-            </w:r>
-            <w:r>
-              <w:rPr>
-                <w:rFonts w:cs="굴림" w:hint="eastAsia"/>
-              </w:rPr>
-              <w:t>월</w:t>
-            </w:r>
-            <w:r>
-              <w:rPr>
-                <w:rFonts w:cs="굴림"/>
-              </w:rPr>
-              <w:t xml:space="preserve">    </w:t>
-            </w:r>
-            <w:r>
-              <w:rPr>
-                <w:rFonts w:cs="굴림" w:hint="eastAsia"/>
-              </w:rPr>
-              <w:t>일</w:t>
+              <w:t>{</w:t>
+            </w:r>
+            <w:r>
+              <w:rPr>
+                <w:rFonts w:cs="굴림"/>
+              </w:rPr>
+              <w:t>6</w:t>
+            </w:r>
+            <w:r>
+              <w:rPr>
+                <w:rFonts w:cs="굴림"/>
+              </w:rPr>
+              <w:t>}</w:t>
             </w:r>
           </w:p>
         </w:tc>
@@ -1695,6 +1715,18 @@
             <w:pPr>
               <w:pStyle w:val="110"/>
             </w:pPr>
+            <w:r>
+              <w:rPr>
+                <w:rFonts w:hint="eastAsia"/>
+              </w:rPr>
+              <w:t>{</w:t>
+            </w:r>
+            <w:r>
+              <w:t>7</w:t>
+            </w:r>
+            <w:r>
+              <w:t>}</w:t>
+            </w:r>
           </w:p>
         </w:tc>
       </w:tr>
@@ -2004,67 +2036,37 @@
                 <w:sz w:val="24"/>
                 <w:szCs w:val="24"/>
               </w:rPr>
-              <w:t xml:space="preserve"> :          20       </w:t>
-            </w:r>
-            <w:r>
-              <w:rPr>
-                <w:rFonts w:cs="굴림" w:hint="eastAsia"/>
-                <w:b/>
-                <w:bCs/>
-                <w:sz w:val="24"/>
-                <w:szCs w:val="24"/>
-              </w:rPr>
-              <w:t>년</w:t>
-            </w:r>
-            <w:r>
-              <w:rPr>
-                <w:rFonts w:cs="굴림"/>
-                <w:b/>
-                <w:bCs/>
-                <w:sz w:val="24"/>
-                <w:szCs w:val="24"/>
-              </w:rPr>
-              <w:t xml:space="preserve">       </w:t>
-            </w:r>
-            <w:r>
-              <w:rPr>
-                <w:rFonts w:cs="굴림" w:hint="eastAsia"/>
-                <w:b/>
-                <w:bCs/>
-                <w:sz w:val="24"/>
-                <w:szCs w:val="24"/>
-              </w:rPr>
-              <w:t>월</w:t>
-            </w:r>
-            <w:r>
-              <w:rPr>
-                <w:rFonts w:cs="굴림"/>
-                <w:b/>
-                <w:bCs/>
-                <w:sz w:val="24"/>
-                <w:szCs w:val="24"/>
-              </w:rPr>
-              <w:t xml:space="preserve">        </w:t>
-            </w:r>
-            <w:r>
-              <w:rPr>
-                <w:rFonts w:cs="굴림" w:hint="eastAsia"/>
-                <w:b/>
-                <w:bCs/>
-                <w:sz w:val="24"/>
-                <w:szCs w:val="24"/>
-              </w:rPr>
-              <w:t>일</w:t>
-            </w:r>
-            <w:r>
-              <w:rPr>
-                <w:rFonts w:cs="굴림"/>
-                <w:b/>
-                <w:bCs/>
-                <w:sz w:val="24"/>
-                <w:szCs w:val="24"/>
-              </w:rPr>
-              <w:t xml:space="preserve">  </w:t>
+              <w:t xml:space="preserve"> : </w:t>
+            </w:r>
+            <w:r>
+              <w:rPr>
+                <w:rFonts w:cs="굴림"/>
+                <w:b/>
+                <w:bCs/>
+                <w:sz w:val="24"/>
+                <w:szCs w:val="24"/>
+              </w:rPr>
+              <w:t>{</w:t>
+            </w:r>
+            <w:r>
+              <w:rPr>
+                <w:rFonts w:cs="굴림"/>
+                <w:b/>
+                <w:bCs/>
+                <w:sz w:val="24"/>
+                <w:szCs w:val="24"/>
+              </w:rPr>
+              <w:t>8</w:t>
+            </w:r>
+            <w:r>
+              <w:rPr>
+                <w:rFonts w:cs="굴림"/>
+                <w:b/>
+                <w:bCs/>
+                <w:sz w:val="24"/>
+                <w:szCs w:val="24"/>
+              </w:rPr>
+              <w:t>}</w:t>
             </w:r>
           </w:p>
           <w:p>
@@ -2192,33 +2194,23 @@
             </w:r>
             <w:r>
               <w:rPr>
-                <w:rFonts w:cs="굴림" w:hint="eastAsia"/>
-                <w:b/>
-                <w:bCs/>
-                <w:sz w:val="24"/>
-                <w:szCs w:val="24"/>
-              </w:rPr>
-              <w:t>○○</w:t>
-            </w:r>
-            <w:r>
-              <w:rPr>
-                <w:rFonts w:cs="굴림"/>
-                <w:b/>
-                <w:bCs/>
-                <w:sz w:val="24"/>
-                <w:szCs w:val="24"/>
-              </w:rPr>
-              <w:t xml:space="preserve"> </w:t>
-            </w:r>
-            <w:r>
-              <w:rPr>
-                <w:rFonts w:cs="굴림" w:hint="eastAsia"/>
-                <w:b/>
-                <w:bCs/>
-                <w:sz w:val="24"/>
-                <w:szCs w:val="24"/>
-              </w:rPr>
-              <w:t>대학병원</w:t>
+                <w:rFonts w:cs="굴림"/>
+                <w:b/>
+                <w:bCs/>
+                <w:sz w:val="24"/>
+                <w:szCs w:val="24"/>
+              </w:rPr>
+              <w:t>{9</w:t>
+            </w:r>
+            <w:r>
+              <w:rPr>
+                <w:rFonts w:cs="굴림"/>
+                <w:b/>
+                <w:bCs/>
+                <w:sz w:val="24"/>
+                <w:szCs w:val="24"/>
+              </w:rPr>
+              <w:t>}</w:t>
             </w:r>
           </w:p>
           <w:p>
@@ -2227,7 +2219,7 @@
               <w:spacing w:line="296" w:lineRule="auto"/>
               <w:jc w:val="left"/>
               <w:rPr>
-                <w:rFonts w:cs="굴림"/>
+                <w:rFonts w:cs="굴림" w:hint="eastAsia"/>
                 <w:b/>
                 <w:bCs/>
                 <w:sz w:val="24"/>
@@ -2352,87 +2344,29 @@
                 <w:sz w:val="24"/>
                 <w:szCs w:val="24"/>
               </w:rPr>
-              <w:t>○○시</w:t>
-            </w:r>
-            <w:r>
-              <w:rPr>
-                <w:rFonts w:cs="굴림"/>
-                <w:b/>
-                <w:bCs/>
-                <w:sz w:val="24"/>
-                <w:szCs w:val="24"/>
-              </w:rPr>
-              <w:t xml:space="preserve"> </w:t>
-            </w:r>
-            <w:r>
-              <w:rPr>
-                <w:rFonts w:cs="굴림" w:hint="eastAsia"/>
-                <w:b/>
-                <w:bCs/>
-                <w:sz w:val="24"/>
-                <w:szCs w:val="24"/>
-              </w:rPr>
-              <w:t>○○구</w:t>
-            </w:r>
-            <w:r>
-              <w:rPr>
-                <w:rFonts w:cs="굴림"/>
-                <w:b/>
-                <w:bCs/>
-                <w:sz w:val="24"/>
-                <w:szCs w:val="24"/>
-              </w:rPr>
-              <w:t xml:space="preserve"> </w:t>
-            </w:r>
-            <w:r>
-              <w:rPr>
-                <w:rFonts w:cs="굴림" w:hint="eastAsia"/>
-                <w:b/>
-                <w:bCs/>
-                <w:sz w:val="24"/>
-                <w:szCs w:val="24"/>
-              </w:rPr>
-              <w:t>○○동</w:t>
-            </w:r>
-            <w:r>
-              <w:rPr>
-                <w:rFonts w:cs="굴림"/>
-                <w:b/>
-                <w:bCs/>
-                <w:sz w:val="24"/>
-                <w:szCs w:val="24"/>
-              </w:rPr>
-              <w:t xml:space="preserve"> </w:t>
-            </w:r>
-            <w:r>
-              <w:rPr>
-                <w:rFonts w:cs="굴림" w:hint="eastAsia"/>
-                <w:b/>
-                <w:bCs/>
-                <w:sz w:val="24"/>
-                <w:szCs w:val="24"/>
-              </w:rPr>
-              <w:t>○○</w:t>
-            </w:r>
-            <w:r>
-              <w:rPr>
-                <w:rFonts w:cs="굴림"/>
-                <w:b/>
-                <w:bCs/>
-                <w:sz w:val="24"/>
-                <w:szCs w:val="24"/>
-              </w:rPr>
-              <w:t xml:space="preserve"> - </w:t>
-            </w:r>
-            <w:r>
-              <w:rPr>
-                <w:rFonts w:cs="굴림" w:hint="eastAsia"/>
-                <w:b/>
-                <w:bCs/>
-                <w:sz w:val="24"/>
-                <w:szCs w:val="24"/>
-              </w:rPr>
-              <w:t>○○</w:t>
+              <w:t xml:space="preserve">경기도 수원시 장안구 </w:t>
+            </w:r>
+            <w:proofErr w:type="spellStart"/>
+            <w:r>
+              <w:rPr>
+                <w:rFonts w:cs="굴림" w:hint="eastAsia"/>
+                <w:b/>
+                <w:bCs/>
+                <w:sz w:val="24"/>
+                <w:szCs w:val="24"/>
+              </w:rPr>
+              <w:t>천천동</w:t>
+            </w:r>
+            <w:proofErr w:type="spellEnd"/>
+            <w:r>
+              <w:rPr>
+                <w:rFonts w:cs="굴림"/>
+                <w:b/>
+                <w:bCs/>
+                <w:sz w:val="24"/>
+                <w:szCs w:val="24"/>
+              </w:rPr>
+              <w:t xml:space="preserve"> 324-1</w:t>
             </w:r>
           </w:p>
           <w:p>
@@ -2518,6 +2452,16 @@
               </w:rPr>
               <w:t xml:space="preserve"> FAX :</w:t>
             </w:r>
+            <w:r>
+              <w:rPr>
+                <w:rFonts w:cs="굴림"/>
+                <w:b/>
+                <w:bCs/>
+                <w:sz w:val="24"/>
+                <w:szCs w:val="24"/>
+              </w:rPr>
+              <w:t xml:space="preserve"> 031-1120-2313</w:t>
+            </w:r>
           </w:p>
           <w:p>
             <w:pPr>
@@ -2640,7 +2584,37 @@
                 <w:sz w:val="24"/>
                 <w:szCs w:val="24"/>
               </w:rPr>
-              <w:t xml:space="preserve">            </w:t>
+              <w:t xml:space="preserve">  </w:t>
+            </w:r>
+            <w:r>
+              <w:rPr>
+                <w:rFonts w:cs="굴림"/>
+                <w:b/>
+                <w:bCs/>
+                <w:sz w:val="24"/>
+                <w:szCs w:val="24"/>
+              </w:rPr>
+              <w:t>{</w:t>
+            </w:r>
+            <w:r>
+              <w:rPr>
+                <w:rFonts w:cs="굴림"/>
+                <w:b/>
+                <w:bCs/>
+                <w:sz w:val="24"/>
+                <w:szCs w:val="24"/>
+              </w:rPr>
+              <w:t>10</w:t>
+            </w:r>
+            <w:r>
+              <w:rPr>
+                <w:rFonts w:cs="굴림"/>
+                <w:b/>
+                <w:bCs/>
+                <w:sz w:val="24"/>
+                <w:szCs w:val="24"/>
+              </w:rPr>
+              <w:t>}</w:t>
             </w:r>
             <w:r>
               <w:rPr>
@@ -2680,7 +2654,47 @@
                 <w:sz w:val="24"/>
                 <w:szCs w:val="24"/>
               </w:rPr>
-              <w:t xml:space="preserve">                  </w:t>
+              <w:t xml:space="preserve"> </w:t>
+            </w:r>
+            <w:r>
+              <w:rPr>
+                <w:rFonts w:cs="굴림"/>
+                <w:b/>
+                <w:bCs/>
+                <w:sz w:val="24"/>
+                <w:szCs w:val="24"/>
+              </w:rPr>
+              <w:t>{</w:t>
+            </w:r>
+            <w:r>
+              <w:rPr>
+                <w:rFonts w:cs="굴림"/>
+                <w:b/>
+                <w:bCs/>
+                <w:sz w:val="24"/>
+                <w:szCs w:val="24"/>
+              </w:rPr>
+              <w:t>11</w:t>
+            </w:r>
+            <w:r>
+              <w:rPr>
+                <w:rFonts w:cs="굴림"/>
+                <w:b/>
+                <w:bCs/>
+                <w:sz w:val="24"/>
+                <w:szCs w:val="24"/>
+              </w:rPr>
+              <w:t>}</w:t>
+            </w:r>
+            <w:r>
+              <w:rPr>
+                <w:rFonts w:cs="굴림"/>
+                <w:b/>
+                <w:bCs/>
+                <w:sz w:val="24"/>
+                <w:szCs w:val="24"/>
+              </w:rPr>
+              <w:t xml:space="preserve"> </w:t>
             </w:r>
             <w:r>
               <w:rPr>
@@ -2832,6 +2846,7 @@
       </w:rPr>
       <w:t xml:space="preserve"> </w:t>
     </w:r>
+    <w:proofErr w:type="spellStart"/>
     <w:r>
       <w:rPr>
         <w:rFonts w:cs="굴림" w:hint="eastAsia"/>
@@ -2839,6 +2854,7 @@
       </w:rPr>
       <w:t>와우폼에</w:t>
     </w:r>
+    <w:proofErr w:type="spellEnd"/>
     <w:r>
       <w:rPr>
         <w:rFonts w:cs="굴림"/>

</xml_diff>

<commit_message>
docs: fix readme file
</commit_message>
<xml_diff>
--- a/Backend/template.docx
+++ b/Backend/template.docx
@@ -172,7 +172,6 @@
                 <w:szCs w:val="24"/>
               </w:rPr>
             </w:pPr>
-            <w:proofErr w:type="spellStart"/>
             <w:r>
               <w:rPr>
                 <w:rFonts w:cs="굴림" w:hint="eastAsia"/>
@@ -183,7 +182,6 @@
               </w:rPr>
               <w:t>원부대조필</w:t>
             </w:r>
-            <w:proofErr w:type="spellEnd"/>
             <w:r>
               <w:rPr>
                 <w:rFonts w:cs="굴림"/>
@@ -586,7 +584,19 @@
               <w:rPr>
                 <w:rFonts w:cs="굴림"/>
               </w:rPr>
-              <w:t xml:space="preserve">                      </w:t>
+              <w:t xml:space="preserve">     </w:t>
+            </w:r>
+            <w:r>
+              <w:rPr>
+                <w:rFonts w:cs="굴림"/>
+              </w:rPr>
+              <w:t>{12}</w:t>
+            </w:r>
+            <w:r>
+              <w:rPr>
+                <w:rFonts w:cs="굴림"/>
+              </w:rPr>
+              <w:t xml:space="preserve">                 </w:t>
             </w:r>
           </w:p>
         </w:tc>
@@ -1389,7 +1399,7 @@
             <w:pPr>
               <w:pStyle w:val="110"/>
               <w:rPr>
-                <w:rFonts w:cs="굴림" w:hint="eastAsia"/>
+                <w:rFonts w:cs="굴림"/>
               </w:rPr>
             </w:pPr>
             <w:r>
@@ -2219,7 +2229,7 @@
               <w:spacing w:line="296" w:lineRule="auto"/>
               <w:jc w:val="left"/>
               <w:rPr>
-                <w:rFonts w:cs="굴림" w:hint="eastAsia"/>
+                <w:rFonts w:cs="굴림"/>
                 <w:b/>
                 <w:bCs/>
                 <w:sz w:val="24"/>
@@ -2344,20 +2354,8 @@
                 <w:sz w:val="24"/>
                 <w:szCs w:val="24"/>
               </w:rPr>
-              <w:t xml:space="preserve">경기도 수원시 장안구 </w:t>
-            </w:r>
-            <w:proofErr w:type="spellStart"/>
-            <w:r>
-              <w:rPr>
-                <w:rFonts w:cs="굴림" w:hint="eastAsia"/>
-                <w:b/>
-                <w:bCs/>
-                <w:sz w:val="24"/>
-                <w:szCs w:val="24"/>
-              </w:rPr>
-              <w:t>천천동</w:t>
-            </w:r>
-            <w:proofErr w:type="spellEnd"/>
+              <w:t>경기도 수원시 장안구 천천동</w:t>
+            </w:r>
             <w:r>
               <w:rPr>
                 <w:rFonts w:cs="굴림"/>
@@ -2846,7 +2844,6 @@
       </w:rPr>
       <w:t xml:space="preserve"> </w:t>
     </w:r>
-    <w:proofErr w:type="spellStart"/>
     <w:r>
       <w:rPr>
         <w:rFonts w:cs="굴림" w:hint="eastAsia"/>
@@ -2854,7 +2851,6 @@
       </w:rPr>
       <w:t>와우폼에</w:t>
     </w:r>
-    <w:proofErr w:type="spellEnd"/>
     <w:r>
       <w:rPr>
         <w:rFonts w:cs="굴림"/>

</xml_diff>